<commit_message>
Added planning to PvA
</commit_message>
<xml_diff>
--- a/Documentatie/Plan van aanpak/Plan van aanpak.docx
+++ b/Documentatie/Plan van aanpak/Plan van aanpak.docx
@@ -167,8 +167,6 @@
           <w:lang w:val="nl-NL"/>
         </w:rPr>
       </w:pPr>
-      <w:bookmarkStart w:id="0" w:name="_GoBack"/>
-      <w:bookmarkEnd w:id="0"/>
     </w:p>
     <w:p>
       <w:pPr>
@@ -732,9 +730,9 @@
         <w:br w:type="page"/>
       </w:r>
     </w:p>
-    <w:bookmarkStart w:id="1" w:name="__RefHeading__507_1540061839" w:displacedByCustomXml="next"/>
-    <w:bookmarkEnd w:id="1" w:displacedByCustomXml="next"/>
-    <w:bookmarkStart w:id="2" w:name="_Toc348392498" w:displacedByCustomXml="next"/>
+    <w:bookmarkStart w:id="0" w:name="__RefHeading__507_1540061839" w:displacedByCustomXml="next"/>
+    <w:bookmarkEnd w:id="0" w:displacedByCustomXml="next"/>
+    <w:bookmarkStart w:id="1" w:name="_Toc348392498" w:displacedByCustomXml="next"/>
     <w:sdt>
       <w:sdtPr>
         <w:rPr>
@@ -1023,12 +1021,12 @@
           <w:lang w:val="nl-NL"/>
         </w:rPr>
       </w:pPr>
-      <w:bookmarkStart w:id="3" w:name="__RefHeading__509_1540061839"/>
-      <w:bookmarkStart w:id="4" w:name="__RefHeading__806_730131974"/>
-      <w:bookmarkStart w:id="5" w:name="_Toc435442115"/>
+      <w:bookmarkStart w:id="2" w:name="__RefHeading__509_1540061839"/>
+      <w:bookmarkStart w:id="3" w:name="__RefHeading__806_730131974"/>
+      <w:bookmarkStart w:id="4" w:name="_Toc435442115"/>
+      <w:bookmarkEnd w:id="1"/>
       <w:bookmarkEnd w:id="2"/>
       <w:bookmarkEnd w:id="3"/>
-      <w:bookmarkEnd w:id="4"/>
       <w:r>
         <w:rPr>
           <w:color w:val="00000A"/>
@@ -1039,7 +1037,7 @@
         <w:lastRenderedPageBreak/>
         <w:t>Planning</w:t>
       </w:r>
-      <w:bookmarkEnd w:id="5"/>
+      <w:bookmarkEnd w:id="4"/>
     </w:p>
     <w:p>
       <w:pPr>
@@ -1085,6 +1083,487 @@
         <w:t xml:space="preserve"> oplevering.</w:t>
       </w:r>
     </w:p>
+    <w:tbl>
+      <w:tblPr>
+        <w:tblStyle w:val="Tabelraster"/>
+        <w:tblW w:w="0" w:type="auto"/>
+        <w:tblLook w:val="04A0" w:firstRow="1" w:lastRow="0" w:firstColumn="1" w:lastColumn="0" w:noHBand="0" w:noVBand="1"/>
+      </w:tblPr>
+      <w:tblGrid>
+        <w:gridCol w:w="4621"/>
+        <w:gridCol w:w="4621"/>
+      </w:tblGrid>
+      <w:tr>
+        <w:tc>
+          <w:tcPr>
+            <w:tcW w:w="4621" w:type="dxa"/>
+          </w:tcPr>
+          <w:p>
+            <w:pPr>
+              <w:pStyle w:val="Plattetekst"/>
+              <w:rPr>
+                <w:b/>
+                <w:color w:val="00000A"/>
+                <w:lang w:val="nl-NL"/>
+              </w:rPr>
+            </w:pPr>
+            <w:r>
+              <w:rPr>
+                <w:b/>
+                <w:color w:val="00000A"/>
+                <w:lang w:val="nl-NL"/>
+              </w:rPr>
+              <w:t>Product</w:t>
+            </w:r>
+          </w:p>
+        </w:tc>
+        <w:tc>
+          <w:tcPr>
+            <w:tcW w:w="4621" w:type="dxa"/>
+          </w:tcPr>
+          <w:p>
+            <w:pPr>
+              <w:pStyle w:val="Plattetekst"/>
+              <w:rPr>
+                <w:b/>
+                <w:color w:val="00000A"/>
+                <w:lang w:val="nl-NL"/>
+              </w:rPr>
+            </w:pPr>
+            <w:r>
+              <w:rPr>
+                <w:b/>
+                <w:color w:val="00000A"/>
+                <w:lang w:val="nl-NL"/>
+              </w:rPr>
+              <w:t>Deadline</w:t>
+            </w:r>
+          </w:p>
+        </w:tc>
+      </w:tr>
+      <w:tr>
+        <w:tc>
+          <w:tcPr>
+            <w:tcW w:w="4621" w:type="dxa"/>
+          </w:tcPr>
+          <w:p>
+            <w:pPr>
+              <w:pStyle w:val="Plattetekst"/>
+              <w:rPr>
+                <w:color w:val="00000A"/>
+                <w:lang w:val="nl-NL"/>
+              </w:rPr>
+            </w:pPr>
+            <w:r>
+              <w:rPr>
+                <w:color w:val="00000A"/>
+                <w:lang w:val="nl-NL"/>
+              </w:rPr>
+              <w:t>Teamcontract</w:t>
+            </w:r>
+          </w:p>
+        </w:tc>
+        <w:tc>
+          <w:tcPr>
+            <w:tcW w:w="4621" w:type="dxa"/>
+          </w:tcPr>
+          <w:p>
+            <w:pPr>
+              <w:pStyle w:val="Plattetekst"/>
+              <w:rPr>
+                <w:color w:val="00000A"/>
+                <w:lang w:val="nl-NL"/>
+              </w:rPr>
+            </w:pPr>
+            <w:r>
+              <w:rPr>
+                <w:color w:val="00000A"/>
+                <w:lang w:val="nl-NL"/>
+              </w:rPr>
+              <w:t>11-11-2015</w:t>
+            </w:r>
+            <w:r>
+              <w:rPr>
+                <w:color w:val="00000A"/>
+                <w:lang w:val="nl-NL"/>
+              </w:rPr>
+              <w:t xml:space="preserve"> (Week 1)</w:t>
+            </w:r>
+          </w:p>
+        </w:tc>
+      </w:tr>
+      <w:tr>
+        <w:tc>
+          <w:tcPr>
+            <w:tcW w:w="4621" w:type="dxa"/>
+          </w:tcPr>
+          <w:p>
+            <w:pPr>
+              <w:pStyle w:val="Plattetekst"/>
+              <w:rPr>
+                <w:color w:val="00000A"/>
+                <w:lang w:val="nl-NL"/>
+              </w:rPr>
+            </w:pPr>
+            <w:r>
+              <w:rPr>
+                <w:color w:val="00000A"/>
+                <w:lang w:val="nl-NL"/>
+              </w:rPr>
+              <w:t>Github Repo (met bijbehorende mappen)</w:t>
+            </w:r>
+          </w:p>
+        </w:tc>
+        <w:tc>
+          <w:tcPr>
+            <w:tcW w:w="4621" w:type="dxa"/>
+          </w:tcPr>
+          <w:p>
+            <w:pPr>
+              <w:pStyle w:val="Plattetekst"/>
+              <w:rPr>
+                <w:color w:val="00000A"/>
+                <w:lang w:val="nl-NL"/>
+              </w:rPr>
+            </w:pPr>
+            <w:r>
+              <w:rPr>
+                <w:color w:val="00000A"/>
+                <w:lang w:val="nl-NL"/>
+              </w:rPr>
+              <w:t>11-11-2015</w:t>
+            </w:r>
+            <w:r>
+              <w:rPr>
+                <w:color w:val="00000A"/>
+                <w:lang w:val="nl-NL"/>
+              </w:rPr>
+              <w:t xml:space="preserve"> (Week 1)</w:t>
+            </w:r>
+          </w:p>
+        </w:tc>
+      </w:tr>
+      <w:tr>
+        <w:tc>
+          <w:tcPr>
+            <w:tcW w:w="4621" w:type="dxa"/>
+          </w:tcPr>
+          <w:p>
+            <w:pPr>
+              <w:pStyle w:val="Plattetekst"/>
+              <w:tabs>
+                <w:tab w:val="right" w:pos="4405"/>
+              </w:tabs>
+              <w:rPr>
+                <w:color w:val="00000A"/>
+                <w:lang w:val="nl-NL"/>
+              </w:rPr>
+            </w:pPr>
+            <w:r>
+              <w:rPr>
+                <w:color w:val="00000A"/>
+                <w:lang w:val="nl-NL"/>
+              </w:rPr>
+              <w:t>Interview Opdrachtgever</w:t>
+            </w:r>
+          </w:p>
+        </w:tc>
+        <w:tc>
+          <w:tcPr>
+            <w:tcW w:w="4621" w:type="dxa"/>
+          </w:tcPr>
+          <w:p>
+            <w:pPr>
+              <w:pStyle w:val="Plattetekst"/>
+              <w:rPr>
+                <w:color w:val="00000A"/>
+                <w:lang w:val="nl-NL"/>
+              </w:rPr>
+            </w:pPr>
+            <w:r>
+              <w:rPr>
+                <w:color w:val="00000A"/>
+                <w:lang w:val="nl-NL"/>
+              </w:rPr>
+              <w:t>30-11-2015</w:t>
+            </w:r>
+            <w:bookmarkStart w:id="5" w:name="_GoBack"/>
+            <w:bookmarkEnd w:id="5"/>
+          </w:p>
+        </w:tc>
+      </w:tr>
+      <w:tr>
+        <w:tc>
+          <w:tcPr>
+            <w:tcW w:w="4621" w:type="dxa"/>
+          </w:tcPr>
+          <w:p>
+            <w:pPr>
+              <w:pStyle w:val="Plattetekst"/>
+              <w:rPr>
+                <w:color w:val="00000A"/>
+                <w:lang w:val="nl-NL"/>
+              </w:rPr>
+            </w:pPr>
+            <w:r>
+              <w:rPr>
+                <w:color w:val="00000A"/>
+                <w:lang w:val="nl-NL"/>
+              </w:rPr>
+              <w:t>Plan van Aanpak</w:t>
+            </w:r>
+          </w:p>
+        </w:tc>
+        <w:tc>
+          <w:tcPr>
+            <w:tcW w:w="4621" w:type="dxa"/>
+          </w:tcPr>
+          <w:p>
+            <w:pPr>
+              <w:pStyle w:val="Plattetekst"/>
+              <w:rPr>
+                <w:color w:val="00000A"/>
+                <w:lang w:val="nl-NL"/>
+              </w:rPr>
+            </w:pPr>
+            <w:r>
+              <w:rPr>
+                <w:color w:val="00000A"/>
+                <w:lang w:val="nl-NL"/>
+              </w:rPr>
+              <w:t>2-12-2015</w:t>
+            </w:r>
+            <w:r>
+              <w:rPr>
+                <w:color w:val="00000A"/>
+                <w:lang w:val="nl-NL"/>
+              </w:rPr>
+              <w:t xml:space="preserve"> (Week 4)</w:t>
+            </w:r>
+          </w:p>
+        </w:tc>
+      </w:tr>
+      <w:tr>
+        <w:tc>
+          <w:tcPr>
+            <w:tcW w:w="4621" w:type="dxa"/>
+          </w:tcPr>
+          <w:p>
+            <w:pPr>
+              <w:pStyle w:val="Plattetekst"/>
+              <w:rPr>
+                <w:color w:val="00000A"/>
+                <w:lang w:val="nl-NL"/>
+              </w:rPr>
+            </w:pPr>
+            <w:r>
+              <w:rPr>
+                <w:color w:val="00000A"/>
+                <w:lang w:val="nl-NL"/>
+              </w:rPr>
+              <w:t>Requirements Document (MoSCoW)</w:t>
+            </w:r>
+          </w:p>
+        </w:tc>
+        <w:tc>
+          <w:tcPr>
+            <w:tcW w:w="4621" w:type="dxa"/>
+          </w:tcPr>
+          <w:p>
+            <w:pPr>
+              <w:pStyle w:val="Plattetekst"/>
+              <w:rPr>
+                <w:color w:val="00000A"/>
+                <w:lang w:val="nl-NL"/>
+              </w:rPr>
+            </w:pPr>
+            <w:r>
+              <w:rPr>
+                <w:color w:val="00000A"/>
+                <w:lang w:val="nl-NL"/>
+              </w:rPr>
+              <w:t>1-12-2015</w:t>
+            </w:r>
+          </w:p>
+        </w:tc>
+      </w:tr>
+      <w:tr>
+        <w:tc>
+          <w:tcPr>
+            <w:tcW w:w="4621" w:type="dxa"/>
+          </w:tcPr>
+          <w:p>
+            <w:pPr>
+              <w:pStyle w:val="Plattetekst"/>
+              <w:rPr>
+                <w:color w:val="00000A"/>
+                <w:lang w:val="nl-NL"/>
+              </w:rPr>
+            </w:pPr>
+            <w:r>
+              <w:rPr>
+                <w:color w:val="00000A"/>
+                <w:lang w:val="nl-NL"/>
+              </w:rPr>
+              <w:t>Requirements Architechture</w:t>
+            </w:r>
+          </w:p>
+        </w:tc>
+        <w:tc>
+          <w:tcPr>
+            <w:tcW w:w="4621" w:type="dxa"/>
+          </w:tcPr>
+          <w:p>
+            <w:pPr>
+              <w:pStyle w:val="Plattetekst"/>
+              <w:rPr>
+                <w:color w:val="00000A"/>
+                <w:lang w:val="nl-NL"/>
+              </w:rPr>
+            </w:pPr>
+          </w:p>
+        </w:tc>
+      </w:tr>
+      <w:tr>
+        <w:tc>
+          <w:tcPr>
+            <w:tcW w:w="4621" w:type="dxa"/>
+          </w:tcPr>
+          <w:p>
+            <w:pPr>
+              <w:pStyle w:val="Plattetekst"/>
+              <w:rPr>
+                <w:color w:val="00000A"/>
+                <w:lang w:val="nl-NL"/>
+              </w:rPr>
+            </w:pPr>
+            <w:r>
+              <w:rPr>
+                <w:color w:val="00000A"/>
+                <w:lang w:val="nl-NL"/>
+              </w:rPr>
+              <w:t>Solution Architechture</w:t>
+            </w:r>
+          </w:p>
+        </w:tc>
+        <w:tc>
+          <w:tcPr>
+            <w:tcW w:w="4621" w:type="dxa"/>
+          </w:tcPr>
+          <w:p>
+            <w:pPr>
+              <w:pStyle w:val="Plattetekst"/>
+              <w:rPr>
+                <w:color w:val="00000A"/>
+                <w:lang w:val="nl-NL"/>
+              </w:rPr>
+            </w:pPr>
+            <w:r>
+              <w:rPr>
+                <w:color w:val="00000A"/>
+                <w:lang w:val="nl-NL"/>
+              </w:rPr>
+              <w:t>16-12-2015 (</w:t>
+            </w:r>
+            <w:r>
+              <w:rPr>
+                <w:color w:val="00000A"/>
+                <w:lang w:val="nl-NL"/>
+              </w:rPr>
+              <w:t>Week 6</w:t>
+            </w:r>
+            <w:r>
+              <w:rPr>
+                <w:color w:val="00000A"/>
+                <w:lang w:val="nl-NL"/>
+              </w:rPr>
+              <w:t>)</w:t>
+            </w:r>
+          </w:p>
+        </w:tc>
+      </w:tr>
+      <w:tr>
+        <w:tc>
+          <w:tcPr>
+            <w:tcW w:w="4621" w:type="dxa"/>
+          </w:tcPr>
+          <w:p>
+            <w:pPr>
+              <w:pStyle w:val="Plattetekst"/>
+              <w:rPr>
+                <w:color w:val="00000A"/>
+                <w:lang w:val="nl-NL"/>
+              </w:rPr>
+            </w:pPr>
+            <w:r>
+              <w:rPr>
+                <w:color w:val="00000A"/>
+                <w:lang w:val="nl-NL"/>
+              </w:rPr>
+              <w:t>Technisch Verslag</w:t>
+            </w:r>
+          </w:p>
+        </w:tc>
+        <w:tc>
+          <w:tcPr>
+            <w:tcW w:w="4621" w:type="dxa"/>
+          </w:tcPr>
+          <w:p>
+            <w:pPr>
+              <w:pStyle w:val="Plattetekst"/>
+              <w:rPr>
+                <w:color w:val="00000A"/>
+                <w:lang w:val="nl-NL"/>
+              </w:rPr>
+            </w:pPr>
+          </w:p>
+        </w:tc>
+      </w:tr>
+      <w:tr>
+        <w:tc>
+          <w:tcPr>
+            <w:tcW w:w="4621" w:type="dxa"/>
+          </w:tcPr>
+          <w:p>
+            <w:pPr>
+              <w:pStyle w:val="Plattetekst"/>
+              <w:rPr>
+                <w:color w:val="00000A"/>
+                <w:lang w:val="nl-NL"/>
+              </w:rPr>
+            </w:pPr>
+            <w:r>
+              <w:rPr>
+                <w:color w:val="00000A"/>
+                <w:lang w:val="nl-NL"/>
+              </w:rPr>
+              <w:t>Eindproduct (software + hardware)</w:t>
+            </w:r>
+          </w:p>
+        </w:tc>
+        <w:tc>
+          <w:tcPr>
+            <w:tcW w:w="4621" w:type="dxa"/>
+          </w:tcPr>
+          <w:p>
+            <w:pPr>
+              <w:pStyle w:val="Plattetekst"/>
+              <w:rPr>
+                <w:color w:val="00000A"/>
+                <w:lang w:val="nl-NL"/>
+              </w:rPr>
+            </w:pPr>
+            <w:r>
+              <w:rPr>
+                <w:color w:val="00000A"/>
+                <w:lang w:val="nl-NL"/>
+              </w:rPr>
+              <w:t>22-01-2016</w:t>
+            </w:r>
+          </w:p>
+        </w:tc>
+      </w:tr>
+    </w:tbl>
     <w:p>
       <w:pPr>
         <w:pStyle w:val="Plattetekst"/>
@@ -3790,7 +4269,7 @@
 </file>
 
 <file path=customXml/itemProps1.xml><?xml version="1.0" encoding="utf-8"?>
-<ds:datastoreItem xmlns:ds="http://schemas.openxmlformats.org/officeDocument/2006/customXml" ds:itemID="{32B7E3F9-C3D2-427B-B4EB-98CA08CC5349}">
+<ds:datastoreItem xmlns:ds="http://schemas.openxmlformats.org/officeDocument/2006/customXml" ds:itemID="{4CEADCCC-E186-451A-9A48-7AC5BF0CE42C}">
   <ds:schemaRefs>
     <ds:schemaRef ds:uri="http://schemas.openxmlformats.org/officeDocument/2006/bibliography"/>
   </ds:schemaRefs>

</xml_diff>

<commit_message>
Changed a few dates
</commit_message>
<xml_diff>
--- a/Documentatie/Plan van aanpak/Plan van aanpak.docx
+++ b/Documentatie/Plan van aanpak/Plan van aanpak.docx
@@ -1285,10 +1285,24 @@
                 <w:color w:val="00000A"/>
                 <w:lang w:val="nl-NL"/>
               </w:rPr>
-              <w:t>30-11-2015</w:t>
+              <w:t>Vóó</w:t>
             </w:r>
             <w:bookmarkStart w:id="5" w:name="_GoBack"/>
             <w:bookmarkEnd w:id="5"/>
+            <w:r>
+              <w:rPr>
+                <w:color w:val="00000A"/>
+                <w:lang w:val="nl-NL"/>
+              </w:rPr>
+              <w:t xml:space="preserve">r </w:t>
+            </w:r>
+            <w:r>
+              <w:rPr>
+                <w:color w:val="00000A"/>
+                <w:lang w:val="nl-NL"/>
+              </w:rPr>
+              <w:t>30-11-2015</w:t>
+            </w:r>
           </w:p>
         </w:tc>
       </w:tr>
@@ -4269,7 +4283,7 @@
 </file>
 
 <file path=customXml/itemProps1.xml><?xml version="1.0" encoding="utf-8"?>
-<ds:datastoreItem xmlns:ds="http://schemas.openxmlformats.org/officeDocument/2006/customXml" ds:itemID="{4CEADCCC-E186-451A-9A48-7AC5BF0CE42C}">
+<ds:datastoreItem xmlns:ds="http://schemas.openxmlformats.org/officeDocument/2006/customXml" ds:itemID="{170CB406-1509-4BBD-B1FB-EE11856A6DC0}">
   <ds:schemaRefs>
     <ds:schemaRef ds:uri="http://schemas.openxmlformats.org/officeDocument/2006/bibliography"/>
   </ds:schemaRefs>

</xml_diff>